<commit_message>
Add tag kind of treatment in FR template
</commit_message>
<xml_diff>
--- a/deliveries/cases/FR/3.docx
+++ b/deliveries/cases/FR/3.docx
@@ -13,8 +13,6 @@
           <w:lang w:val="fr-LU"/>
         </w:rPr>
       </w:pPr>
-      <w:bookmarkStart w:id="0" w:name="_GoBack"/>
-      <w:bookmarkEnd w:id="0"/>
       <w:r>
         <w:rPr>
           <w:b/>
@@ -175,12 +173,12 @@
           <w:lang w:val="fr-LU"/>
         </w:rPr>
       </w:pPr>
-      <w:bookmarkStart w:id="1" w:name="_Toc21257203"/>
-      <w:bookmarkStart w:id="2" w:name="_Toc21404234"/>
-      <w:bookmarkStart w:id="3" w:name="_Toc21419504"/>
-      <w:bookmarkStart w:id="4" w:name="_Toc21425305"/>
-      <w:bookmarkStart w:id="5" w:name="_Toc21427160"/>
-      <w:bookmarkStart w:id="6" w:name="_Toc44755072"/>
+      <w:bookmarkStart w:id="0" w:name="_Toc21257203"/>
+      <w:bookmarkStart w:id="1" w:name="_Toc21404234"/>
+      <w:bookmarkStart w:id="2" w:name="_Toc21419504"/>
+      <w:bookmarkStart w:id="3" w:name="_Toc21425305"/>
+      <w:bookmarkStart w:id="4" w:name="_Toc21427160"/>
+      <w:bookmarkStart w:id="5" w:name="_Toc44755072"/>
     </w:p>
     <w:p>
       <w:pPr>
@@ -236,8 +234,8 @@
         </w:rPr>
       </w:pPr>
     </w:p>
-    <w:bookmarkStart w:id="7" w:name="OLE_LINK1"/>
-    <w:bookmarkStart w:id="8" w:name="OLE_LINK2"/>
+    <w:bookmarkStart w:id="6" w:name="OLE_LINK1"/>
+    <w:bookmarkStart w:id="7" w:name="OLE_LINK2"/>
     <w:p>
       <w:pPr>
         <w:ind w:left="1560" w:right="1417"/>
@@ -301,8 +299,8 @@
         <w:fldChar w:fldCharType="end"/>
       </w:r>
     </w:p>
+    <w:bookmarkEnd w:id="6"/>
     <w:bookmarkEnd w:id="7"/>
-    <w:bookmarkEnd w:id="8"/>
     <w:p>
       <w:pPr>
         <w:rPr>
@@ -392,12 +390,12 @@
         <w:t>Informations générales</w:t>
       </w:r>
     </w:p>
+    <w:bookmarkEnd w:id="0"/>
     <w:bookmarkEnd w:id="1"/>
     <w:bookmarkEnd w:id="2"/>
     <w:bookmarkEnd w:id="3"/>
     <w:bookmarkEnd w:id="4"/>
     <w:bookmarkEnd w:id="5"/>
-    <w:bookmarkEnd w:id="6"/>
     <w:p>
       <w:pPr>
         <w:keepLines/>
@@ -1056,7 +1054,7 @@
           <w:r>
             <w:fldChar w:fldCharType="separate"/>
           </w:r>
-          <w:hyperlink w:anchor="_Toc511640780" w:history="1">
+          <w:hyperlink w:anchor="_Toc14867404" w:history="1">
             <w:r>
               <w:rPr>
                 <w:rStyle w:val="Hyperlink"/>
@@ -1105,7 +1103,7 @@
                 <w:noProof/>
                 <w:webHidden/>
               </w:rPr>
-              <w:instrText xml:space="preserve"> PAGEREF _Toc511640780 \h </w:instrText>
+              <w:instrText xml:space="preserve"> PAGEREF _Toc14867404 \h </w:instrText>
             </w:r>
             <w:r>
               <w:rPr>
@@ -1152,7 +1150,7 @@
               <w:lang w:eastAsia="en-US"/>
             </w:rPr>
           </w:pPr>
-          <w:hyperlink w:anchor="_Toc511640781" w:history="1">
+          <w:hyperlink w:anchor="_Toc14867405" w:history="1">
             <w:r>
               <w:rPr>
                 <w:rStyle w:val="Hyperlink"/>
@@ -1201,7 +1199,7 @@
                 <w:noProof/>
                 <w:webHidden/>
               </w:rPr>
-              <w:instrText xml:space="preserve"> PAGEREF _Toc511640781 \h </w:instrText>
+              <w:instrText xml:space="preserve"> PAGEREF _Toc14867405 \h </w:instrText>
             </w:r>
             <w:r>
               <w:rPr>
@@ -1248,7 +1246,7 @@
               <w:lang w:eastAsia="en-US"/>
             </w:rPr>
           </w:pPr>
-          <w:hyperlink w:anchor="_Toc511640782" w:history="1">
+          <w:hyperlink w:anchor="_Toc14867406" w:history="1">
             <w:r>
               <w:rPr>
                 <w:rStyle w:val="Hyperlink"/>
@@ -1297,7 +1295,7 @@
                 <w:noProof/>
                 <w:webHidden/>
               </w:rPr>
-              <w:instrText xml:space="preserve"> PAGEREF _Toc511640782 \h </w:instrText>
+              <w:instrText xml:space="preserve"> PAGEREF _Toc14867406 \h </w:instrText>
             </w:r>
             <w:r>
               <w:rPr>
@@ -1344,7 +1342,7 @@
               <w:lang w:eastAsia="en-US"/>
             </w:rPr>
           </w:pPr>
-          <w:hyperlink w:anchor="_Toc511640783" w:history="1">
+          <w:hyperlink w:anchor="_Toc14867407" w:history="1">
             <w:r>
               <w:rPr>
                 <w:rStyle w:val="Hyperlink"/>
@@ -1393,7 +1391,7 @@
                 <w:noProof/>
                 <w:webHidden/>
               </w:rPr>
-              <w:instrText xml:space="preserve"> PAGEREF _Toc511640783 \h </w:instrText>
+              <w:instrText xml:space="preserve"> PAGEREF _Toc14867407 \h </w:instrText>
             </w:r>
             <w:r>
               <w:rPr>
@@ -1440,7 +1438,7 @@
               <w:lang w:eastAsia="en-US"/>
             </w:rPr>
           </w:pPr>
-          <w:hyperlink w:anchor="_Toc511640784" w:history="1">
+          <w:hyperlink w:anchor="_Toc14867408" w:history="1">
             <w:r>
               <w:rPr>
                 <w:rStyle w:val="Hyperlink"/>
@@ -1489,7 +1487,7 @@
                 <w:noProof/>
                 <w:webHidden/>
               </w:rPr>
-              <w:instrText xml:space="preserve"> PAGEREF _Toc511640784 \h </w:instrText>
+              <w:instrText xml:space="preserve"> PAGEREF _Toc14867408 \h </w:instrText>
             </w:r>
             <w:r>
               <w:rPr>
@@ -1536,7 +1534,7 @@
               <w:lang w:eastAsia="en-US"/>
             </w:rPr>
           </w:pPr>
-          <w:hyperlink w:anchor="_Toc511640785" w:history="1">
+          <w:hyperlink w:anchor="_Toc14867409" w:history="1">
             <w:r>
               <w:rPr>
                 <w:rStyle w:val="Hyperlink"/>
@@ -1585,7 +1583,7 @@
                 <w:noProof/>
                 <w:webHidden/>
               </w:rPr>
-              <w:instrText xml:space="preserve"> PAGEREF _Toc511640785 \h </w:instrText>
+              <w:instrText xml:space="preserve"> PAGEREF _Toc14867409 \h </w:instrText>
             </w:r>
             <w:r>
               <w:rPr>
@@ -1634,7 +1632,7 @@
               <w:lang w:eastAsia="en-US"/>
             </w:rPr>
           </w:pPr>
-          <w:hyperlink w:anchor="_Toc511640786" w:history="1">
+          <w:hyperlink w:anchor="_Toc14867410" w:history="1">
             <w:r>
               <w:rPr>
                 <w:rStyle w:val="Hyperlink"/>
@@ -1683,7 +1681,7 @@
                 <w:noProof/>
                 <w:webHidden/>
               </w:rPr>
-              <w:instrText xml:space="preserve"> PAGEREF _Toc511640786 \h </w:instrText>
+              <w:instrText xml:space="preserve"> PAGEREF _Toc14867410 \h </w:instrText>
             </w:r>
             <w:r>
               <w:rPr>
@@ -1730,7 +1728,7 @@
               <w:lang w:eastAsia="en-US"/>
             </w:rPr>
           </w:pPr>
-          <w:hyperlink w:anchor="_Toc511640787" w:history="1">
+          <w:hyperlink w:anchor="_Toc14867411" w:history="1">
             <w:r>
               <w:rPr>
                 <w:rStyle w:val="Hyperlink"/>
@@ -1779,7 +1777,7 @@
                 <w:noProof/>
                 <w:webHidden/>
               </w:rPr>
-              <w:instrText xml:space="preserve"> PAGEREF _Toc511640787 \h </w:instrText>
+              <w:instrText xml:space="preserve"> PAGEREF _Toc14867411 \h </w:instrText>
             </w:r>
             <w:r>
               <w:rPr>
@@ -1826,7 +1824,7 @@
               <w:lang w:eastAsia="en-US"/>
             </w:rPr>
           </w:pPr>
-          <w:hyperlink w:anchor="_Toc511640788" w:history="1">
+          <w:hyperlink w:anchor="_Toc14867412" w:history="1">
             <w:r>
               <w:rPr>
                 <w:rStyle w:val="Hyperlink"/>
@@ -1875,7 +1873,7 @@
                 <w:noProof/>
                 <w:webHidden/>
               </w:rPr>
-              <w:instrText xml:space="preserve"> PAGEREF _Toc511640788 \h </w:instrText>
+              <w:instrText xml:space="preserve"> PAGEREF _Toc14867412 \h </w:instrText>
             </w:r>
             <w:r>
               <w:rPr>
@@ -1923,7 +1921,7 @@
               <w:lang w:eastAsia="en-US"/>
             </w:rPr>
           </w:pPr>
-          <w:hyperlink w:anchor="_Toc511640789" w:history="1">
+          <w:hyperlink w:anchor="_Toc14867413" w:history="1">
             <w:r>
               <w:rPr>
                 <w:rStyle w:val="Hyperlink"/>
@@ -1971,7 +1969,7 @@
                 <w:noProof/>
                 <w:webHidden/>
               </w:rPr>
-              <w:instrText xml:space="preserve"> PAGEREF _Toc511640789 \h </w:instrText>
+              <w:instrText xml:space="preserve"> PAGEREF _Toc14867413 \h </w:instrText>
             </w:r>
             <w:r>
               <w:rPr>
@@ -2019,7 +2017,7 @@
               <w:lang w:eastAsia="en-US"/>
             </w:rPr>
           </w:pPr>
-          <w:hyperlink w:anchor="_Toc511640790" w:history="1">
+          <w:hyperlink w:anchor="_Toc14867414" w:history="1">
             <w:r>
               <w:rPr>
                 <w:rStyle w:val="Hyperlink"/>
@@ -2067,7 +2065,7 @@
                 <w:noProof/>
                 <w:webHidden/>
               </w:rPr>
-              <w:instrText xml:space="preserve"> PAGEREF _Toc511640790 \h </w:instrText>
+              <w:instrText xml:space="preserve"> PAGEREF _Toc14867414 \h </w:instrText>
             </w:r>
             <w:r>
               <w:rPr>
@@ -2115,7 +2113,7 @@
               <w:lang w:eastAsia="en-US"/>
             </w:rPr>
           </w:pPr>
-          <w:hyperlink w:anchor="_Toc511640791" w:history="1">
+          <w:hyperlink w:anchor="_Toc14867415" w:history="1">
             <w:r>
               <w:rPr>
                 <w:rStyle w:val="Hyperlink"/>
@@ -2163,7 +2161,7 @@
                 <w:noProof/>
                 <w:webHidden/>
               </w:rPr>
-              <w:instrText xml:space="preserve"> PAGEREF _Toc511640791 \h </w:instrText>
+              <w:instrText xml:space="preserve"> PAGEREF _Toc14867415 \h </w:instrText>
             </w:r>
             <w:r>
               <w:rPr>
@@ -2211,7 +2209,7 @@
               <w:lang w:eastAsia="en-US"/>
             </w:rPr>
           </w:pPr>
-          <w:hyperlink w:anchor="_Toc511640792" w:history="1">
+          <w:hyperlink w:anchor="_Toc14867416" w:history="1">
             <w:r>
               <w:rPr>
                 <w:rStyle w:val="Hyperlink"/>
@@ -2259,7 +2257,7 @@
                 <w:noProof/>
                 <w:webHidden/>
               </w:rPr>
-              <w:instrText xml:space="preserve"> PAGEREF _Toc511640792 \h </w:instrText>
+              <w:instrText xml:space="preserve"> PAGEREF _Toc14867416 \h </w:instrText>
             </w:r>
             <w:r>
               <w:rPr>
@@ -2306,7 +2304,7 @@
               <w:lang w:eastAsia="en-US"/>
             </w:rPr>
           </w:pPr>
-          <w:hyperlink w:anchor="_Toc511640793" w:history="1">
+          <w:hyperlink w:anchor="_Toc14867417" w:history="1">
             <w:r>
               <w:rPr>
                 <w:rStyle w:val="Hyperlink"/>
@@ -2355,7 +2353,7 @@
                 <w:noProof/>
                 <w:webHidden/>
               </w:rPr>
-              <w:instrText xml:space="preserve"> PAGEREF _Toc511640793 \h </w:instrText>
+              <w:instrText xml:space="preserve"> PAGEREF _Toc14867417 \h </w:instrText>
             </w:r>
             <w:r>
               <w:rPr>
@@ -2404,7 +2402,7 @@
               <w:lang w:eastAsia="en-US"/>
             </w:rPr>
           </w:pPr>
-          <w:hyperlink w:anchor="_Toc511640794" w:history="1">
+          <w:hyperlink w:anchor="_Toc14867418" w:history="1">
             <w:r>
               <w:rPr>
                 <w:rStyle w:val="Hyperlink"/>
@@ -2468,7 +2466,7 @@
                 <w:noProof/>
                 <w:webHidden/>
               </w:rPr>
-              <w:instrText xml:space="preserve"> PAGEREF _Toc511640794 \h </w:instrText>
+              <w:instrText xml:space="preserve"> PAGEREF _Toc14867418 \h </w:instrText>
             </w:r>
             <w:r>
               <w:rPr>
@@ -2515,7 +2513,7 @@
               <w:lang w:eastAsia="en-US"/>
             </w:rPr>
           </w:pPr>
-          <w:hyperlink w:anchor="_Toc511640795" w:history="1">
+          <w:hyperlink w:anchor="_Toc14867419" w:history="1">
             <w:r>
               <w:rPr>
                 <w:rStyle w:val="Hyperlink"/>
@@ -2564,7 +2562,7 @@
                 <w:noProof/>
                 <w:webHidden/>
               </w:rPr>
-              <w:instrText xml:space="preserve"> PAGEREF _Toc511640795 \h </w:instrText>
+              <w:instrText xml:space="preserve"> PAGEREF _Toc14867419 \h </w:instrText>
             </w:r>
             <w:r>
               <w:rPr>
@@ -2611,7 +2609,7 @@
               <w:lang w:eastAsia="en-US"/>
             </w:rPr>
           </w:pPr>
-          <w:hyperlink w:anchor="_Toc511640796" w:history="1">
+          <w:hyperlink w:anchor="_Toc14867420" w:history="1">
             <w:r>
               <w:rPr>
                 <w:rStyle w:val="Hyperlink"/>
@@ -2660,7 +2658,7 @@
                 <w:noProof/>
                 <w:webHidden/>
               </w:rPr>
-              <w:instrText xml:space="preserve"> PAGEREF _Toc511640796 \h </w:instrText>
+              <w:instrText xml:space="preserve"> PAGEREF _Toc14867420 \h </w:instrText>
             </w:r>
             <w:r>
               <w:rPr>
@@ -2707,7 +2705,7 @@
               <w:lang w:eastAsia="en-US"/>
             </w:rPr>
           </w:pPr>
-          <w:hyperlink w:anchor="_Toc511640797" w:history="1">
+          <w:hyperlink w:anchor="_Toc14867421" w:history="1">
             <w:r>
               <w:rPr>
                 <w:rStyle w:val="Hyperlink"/>
@@ -2756,7 +2754,7 @@
                 <w:noProof/>
                 <w:webHidden/>
               </w:rPr>
-              <w:instrText xml:space="preserve"> PAGEREF _Toc511640797 \h </w:instrText>
+              <w:instrText xml:space="preserve"> PAGEREF _Toc14867421 \h </w:instrText>
             </w:r>
             <w:r>
               <w:rPr>
@@ -2805,7 +2803,7 @@
               <w:lang w:eastAsia="en-US"/>
             </w:rPr>
           </w:pPr>
-          <w:hyperlink w:anchor="_Toc511640798" w:history="1">
+          <w:hyperlink w:anchor="_Toc14867422" w:history="1">
             <w:r>
               <w:rPr>
                 <w:rStyle w:val="Hyperlink"/>
@@ -2854,7 +2852,7 @@
                 <w:noProof/>
                 <w:webHidden/>
               </w:rPr>
-              <w:instrText xml:space="preserve"> PAGEREF _Toc511640798 \h </w:instrText>
+              <w:instrText xml:space="preserve"> PAGEREF _Toc14867422 \h </w:instrText>
             </w:r>
             <w:r>
               <w:rPr>
@@ -2901,7 +2899,7 @@
               <w:lang w:eastAsia="en-US"/>
             </w:rPr>
           </w:pPr>
-          <w:hyperlink w:anchor="_Toc511640799" w:history="1">
+          <w:hyperlink w:anchor="_Toc14867423" w:history="1">
             <w:r>
               <w:rPr>
                 <w:rStyle w:val="Hyperlink"/>
@@ -2950,7 +2948,7 @@
                 <w:noProof/>
                 <w:webHidden/>
               </w:rPr>
-              <w:instrText xml:space="preserve"> PAGEREF _Toc511640799 \h </w:instrText>
+              <w:instrText xml:space="preserve"> PAGEREF _Toc14867423 \h </w:instrText>
             </w:r>
             <w:r>
               <w:rPr>
@@ -2997,7 +2995,7 @@
               <w:lang w:eastAsia="en-US"/>
             </w:rPr>
           </w:pPr>
-          <w:hyperlink w:anchor="_Toc511640800" w:history="1">
+          <w:hyperlink w:anchor="_Toc14867424" w:history="1">
             <w:r>
               <w:rPr>
                 <w:rStyle w:val="Hyperlink"/>
@@ -3046,7 +3044,7 @@
                 <w:noProof/>
                 <w:webHidden/>
               </w:rPr>
-              <w:instrText xml:space="preserve"> PAGEREF _Toc511640800 \h </w:instrText>
+              <w:instrText xml:space="preserve"> PAGEREF _Toc14867424 \h </w:instrText>
             </w:r>
             <w:r>
               <w:rPr>
@@ -3094,7 +3092,7 @@
               <w:lang w:eastAsia="en-US"/>
             </w:rPr>
           </w:pPr>
-          <w:hyperlink w:anchor="_Toc511640801" w:history="1">
+          <w:hyperlink w:anchor="_Toc14867425" w:history="1">
             <w:r>
               <w:rPr>
                 <w:rStyle w:val="Hyperlink"/>
@@ -3121,7 +3119,7 @@
                 <w:noProof/>
                 <w:lang w:val="fr-LU"/>
               </w:rPr>
-              <w:t>Risques de l’information</w:t>
+              <w:t>Type de traitement</w:t>
             </w:r>
             <w:r>
               <w:rPr>
@@ -3142,7 +3140,7 @@
                 <w:noProof/>
                 <w:webHidden/>
               </w:rPr>
-              <w:instrText xml:space="preserve"> PAGEREF _Toc511640801 \h </w:instrText>
+              <w:instrText xml:space="preserve"> PAGEREF _Toc14867425 \h </w:instrText>
             </w:r>
             <w:r>
               <w:rPr>
@@ -3190,7 +3188,7 @@
               <w:lang w:eastAsia="en-US"/>
             </w:rPr>
           </w:pPr>
-          <w:hyperlink w:anchor="_Toc511640802" w:history="1">
+          <w:hyperlink w:anchor="_Toc14867426" w:history="1">
             <w:r>
               <w:rPr>
                 <w:rStyle w:val="Hyperlink"/>
@@ -3217,7 +3215,7 @@
                 <w:noProof/>
                 <w:lang w:val="fr-LU"/>
               </w:rPr>
-              <w:t>Risques opérationnels</w:t>
+              <w:t>Plan de traitement</w:t>
             </w:r>
             <w:r>
               <w:rPr>
@@ -3238,7 +3236,7 @@
                 <w:noProof/>
                 <w:webHidden/>
               </w:rPr>
-              <w:instrText xml:space="preserve"> PAGEREF _Toc511640802 \h </w:instrText>
+              <w:instrText xml:space="preserve"> PAGEREF _Toc14867426 \h </w:instrText>
             </w:r>
             <w:r>
               <w:rPr>
@@ -3286,7 +3284,7 @@
               <w:lang w:eastAsia="en-US"/>
             </w:rPr>
           </w:pPr>
-          <w:hyperlink w:anchor="_Toc511640803" w:history="1">
+          <w:hyperlink w:anchor="_Toc14867427" w:history="1">
             <w:r>
               <w:rPr>
                 <w:rStyle w:val="Hyperlink"/>
@@ -3314,7 +3312,7 @@
                 <w:noProof/>
                 <w:webHidden/>
               </w:rPr>
-              <w:instrText xml:space="preserve"> PAGEREF _Toc511640803 \h </w:instrText>
+              <w:instrText xml:space="preserve"> PAGEREF _Toc14867427 \h </w:instrText>
             </w:r>
             <w:r>
               <w:rPr>
@@ -3362,7 +3360,7 @@
               <w:lang w:eastAsia="en-US"/>
             </w:rPr>
           </w:pPr>
-          <w:hyperlink w:anchor="_Toc511640804" w:history="1">
+          <w:hyperlink w:anchor="_Toc14867428" w:history="1">
             <w:r>
               <w:rPr>
                 <w:rStyle w:val="Hyperlink"/>
@@ -3390,7 +3388,7 @@
                 <w:noProof/>
                 <w:webHidden/>
               </w:rPr>
-              <w:instrText xml:space="preserve"> PAGEREF _Toc511640804 \h </w:instrText>
+              <w:instrText xml:space="preserve"> PAGEREF _Toc14867428 \h </w:instrText>
             </w:r>
             <w:r>
               <w:rPr>
@@ -3438,7 +3436,7 @@
               <w:lang w:eastAsia="en-US"/>
             </w:rPr>
           </w:pPr>
-          <w:hyperlink w:anchor="_Toc511640805" w:history="1">
+          <w:hyperlink w:anchor="_Toc14867429" w:history="1">
             <w:r>
               <w:rPr>
                 <w:rStyle w:val="Hyperlink"/>
@@ -3466,7 +3464,7 @@
                 <w:noProof/>
                 <w:webHidden/>
               </w:rPr>
-              <w:instrText xml:space="preserve"> PAGEREF _Toc511640805 \h </w:instrText>
+              <w:instrText xml:space="preserve"> PAGEREF _Toc14867429 \h </w:instrText>
             </w:r>
             <w:r>
               <w:rPr>
@@ -3514,7 +3512,7 @@
               <w:lang w:eastAsia="en-US"/>
             </w:rPr>
           </w:pPr>
-          <w:hyperlink w:anchor="_Toc511640806" w:history="1">
+          <w:hyperlink w:anchor="_Toc14867430" w:history="1">
             <w:r>
               <w:rPr>
                 <w:rStyle w:val="Hyperlink"/>
@@ -3542,7 +3540,7 @@
                 <w:noProof/>
                 <w:webHidden/>
               </w:rPr>
-              <w:instrText xml:space="preserve"> PAGEREF _Toc511640806 \h </w:instrText>
+              <w:instrText xml:space="preserve"> PAGEREF _Toc14867430 \h </w:instrText>
             </w:r>
             <w:r>
               <w:rPr>
@@ -3588,7 +3586,7 @@
               <w:lang w:eastAsia="en-US"/>
             </w:rPr>
           </w:pPr>
-          <w:hyperlink w:anchor="_Toc511640807" w:history="1">
+          <w:hyperlink w:anchor="_Toc14867431" w:history="1">
             <w:r>
               <w:rPr>
                 <w:rStyle w:val="Hyperlink"/>
@@ -3616,7 +3614,7 @@
                 <w:noProof/>
                 <w:webHidden/>
               </w:rPr>
-              <w:instrText xml:space="preserve"> PAGEREF _Toc511640807 \h </w:instrText>
+              <w:instrText xml:space="preserve"> PAGEREF _Toc14867431 \h </w:instrText>
             </w:r>
             <w:r>
               <w:rPr>
@@ -3662,7 +3660,7 @@
               <w:lang w:eastAsia="en-US"/>
             </w:rPr>
           </w:pPr>
-          <w:hyperlink w:anchor="_Toc511640808" w:history="1">
+          <w:hyperlink w:anchor="_Toc14867432" w:history="1">
             <w:r>
               <w:rPr>
                 <w:rStyle w:val="Hyperlink"/>
@@ -3690,7 +3688,7 @@
                 <w:noProof/>
                 <w:webHidden/>
               </w:rPr>
-              <w:instrText xml:space="preserve"> PAGEREF _Toc511640808 \h </w:instrText>
+              <w:instrText xml:space="preserve"> PAGEREF _Toc14867432 \h </w:instrText>
             </w:r>
             <w:r>
               <w:rPr>
@@ -3761,7 +3759,7 @@
           <w:lang w:val="fr-LU"/>
         </w:rPr>
       </w:pPr>
-      <w:bookmarkStart w:id="9" w:name="_Toc511640780"/>
+      <w:bookmarkStart w:id="8" w:name="_Toc14867404"/>
       <w:r>
         <w:rPr>
           <w:lang w:val="fr-LU"/>
@@ -3769,7 +3767,7 @@
         <w:lastRenderedPageBreak/>
         <w:t>Introduction</w:t>
       </w:r>
-      <w:bookmarkEnd w:id="9"/>
+      <w:bookmarkEnd w:id="8"/>
     </w:p>
     <w:p>
       <w:pPr>
@@ -3782,7 +3780,7 @@
           <w:lang w:val="fr-LU"/>
         </w:rPr>
       </w:pPr>
-      <w:bookmarkStart w:id="10" w:name="_Toc511640781"/>
+      <w:bookmarkStart w:id="9" w:name="_Toc14867405"/>
       <w:r>
         <w:rPr>
           <w:lang w:val="fr-LU"/>
@@ -3801,7 +3799,7 @@
         </w:rPr>
         <w:t xml:space="preserve"> de l’analyse des risques</w:t>
       </w:r>
-      <w:bookmarkEnd w:id="10"/>
+      <w:bookmarkEnd w:id="9"/>
     </w:p>
     <w:p>
       <w:pPr>
@@ -3827,14 +3825,14 @@
           <w:lang w:val="fr-LU"/>
         </w:rPr>
       </w:pPr>
-      <w:bookmarkStart w:id="11" w:name="_Toc511640782"/>
+      <w:bookmarkStart w:id="10" w:name="_Toc14867406"/>
       <w:r>
         <w:rPr>
           <w:lang w:val="fr-LU"/>
         </w:rPr>
         <w:t>Objectifs du document</w:t>
       </w:r>
-      <w:bookmarkEnd w:id="11"/>
+      <w:bookmarkEnd w:id="10"/>
     </w:p>
     <w:p>
       <w:pPr>
@@ -3994,14 +3992,14 @@
           <w:lang w:val="fr-LU"/>
         </w:rPr>
       </w:pPr>
-      <w:bookmarkStart w:id="12" w:name="_Toc511640783"/>
+      <w:bookmarkStart w:id="11" w:name="_Toc14867407"/>
       <w:r>
         <w:rPr>
           <w:lang w:val="fr-LU"/>
         </w:rPr>
         <w:t>Références</w:t>
       </w:r>
-      <w:bookmarkEnd w:id="12"/>
+      <w:bookmarkEnd w:id="11"/>
     </w:p>
     <w:p>
       <w:pPr>
@@ -4117,7 +4115,7 @@
           <w:lang w:val="fr-LU"/>
         </w:rPr>
       </w:pPr>
-      <w:bookmarkStart w:id="13" w:name="_Toc511640784"/>
+      <w:bookmarkStart w:id="12" w:name="_Toc14867408"/>
       <w:r>
         <w:rPr>
           <w:lang w:val="fr-LU"/>
@@ -4130,7 +4128,7 @@
         </w:rPr>
         <w:t>Glossaire</w:t>
       </w:r>
-      <w:bookmarkEnd w:id="13"/>
+      <w:bookmarkEnd w:id="12"/>
     </w:p>
     <w:p>
       <w:pPr>
@@ -4338,7 +4336,7 @@
           <w:lang w:val="fr-LU"/>
         </w:rPr>
       </w:pPr>
-      <w:bookmarkStart w:id="14" w:name="_Toc511640785"/>
+      <w:bookmarkStart w:id="13" w:name="_Toc14867409"/>
       <w:r>
         <w:rPr>
           <w:lang w:val="fr-LU"/>
@@ -4346,7 +4344,7 @@
         <w:lastRenderedPageBreak/>
         <w:t>Description de la « Méthode Optimisée d’Analyse des Risques CASES » (MONARC)</w:t>
       </w:r>
-      <w:bookmarkEnd w:id="14"/>
+      <w:bookmarkEnd w:id="13"/>
     </w:p>
     <w:p>
       <w:pPr>
@@ -5132,7 +5130,7 @@
           <w:lang w:val="fr-LU"/>
         </w:rPr>
       </w:pPr>
-      <w:bookmarkStart w:id="15" w:name="_Toc511640786"/>
+      <w:bookmarkStart w:id="14" w:name="_Toc14867410"/>
       <w:r>
         <w:rPr>
           <w:lang w:val="fr-LU"/>
@@ -5146,7 +5144,7 @@
         </w:rPr>
         <w:t>tablissement du contexte</w:t>
       </w:r>
-      <w:bookmarkEnd w:id="15"/>
+      <w:bookmarkEnd w:id="14"/>
     </w:p>
     <w:p>
       <w:pPr>
@@ -5159,22 +5157,22 @@
           <w:lang w:val="fr-LU"/>
         </w:rPr>
       </w:pPr>
-      <w:bookmarkStart w:id="16" w:name="_Toc511640787"/>
-      <w:bookmarkStart w:id="17" w:name="_Toc354489473"/>
+      <w:bookmarkStart w:id="15" w:name="_Toc14867411"/>
+      <w:bookmarkStart w:id="16" w:name="_Toc354489473"/>
       <w:r>
         <w:rPr>
           <w:lang w:val="fr-LU"/>
         </w:rPr>
         <w:t>Description du contexte</w:t>
       </w:r>
+      <w:bookmarkEnd w:id="15"/>
+      <w:r>
+        <w:rPr>
+          <w:lang w:val="fr-LU"/>
+        </w:rPr>
+        <w:t xml:space="preserve"> </w:t>
+      </w:r>
       <w:bookmarkEnd w:id="16"/>
-      <w:r>
-        <w:rPr>
-          <w:lang w:val="fr-LU"/>
-        </w:rPr>
-        <w:t xml:space="preserve"> </w:t>
-      </w:r>
-      <w:bookmarkEnd w:id="17"/>
     </w:p>
     <w:p>
       <w:pPr>
@@ -5199,16 +5197,16 @@
           <w:lang w:val="fr-LU"/>
         </w:rPr>
       </w:pPr>
-      <w:bookmarkStart w:id="18" w:name="_Toc354489474"/>
-      <w:bookmarkStart w:id="19" w:name="_Toc511640788"/>
+      <w:bookmarkStart w:id="17" w:name="_Toc354489474"/>
+      <w:bookmarkStart w:id="18" w:name="_Toc14867412"/>
       <w:r>
         <w:rPr>
           <w:lang w:val="fr-LU"/>
         </w:rPr>
         <w:t>Définition des critères d’évaluation du risque</w:t>
       </w:r>
+      <w:bookmarkEnd w:id="17"/>
       <w:bookmarkEnd w:id="18"/>
-      <w:bookmarkEnd w:id="19"/>
     </w:p>
     <w:p>
       <w:pPr>
@@ -5217,20 +5215,21 @@
           <w:ilvl w:val="2"/>
           <w:numId w:val="1"/>
         </w:numPr>
-        <w:rPr>
-          <w:lang w:val="fr-LU"/>
-        </w:rPr>
-      </w:pPr>
-      <w:bookmarkStart w:id="20" w:name="_Toc354489475"/>
-      <w:bookmarkStart w:id="21" w:name="_Toc511640789"/>
+        <w:ind w:left="709"/>
+        <w:rPr>
+          <w:lang w:val="fr-LU"/>
+        </w:rPr>
+      </w:pPr>
+      <w:bookmarkStart w:id="19" w:name="_Toc354489475"/>
+      <w:bookmarkStart w:id="20" w:name="_Toc14867413"/>
       <w:r>
         <w:rPr>
           <w:lang w:val="fr-LU"/>
         </w:rPr>
         <w:t>Échelle d’impacts</w:t>
       </w:r>
+      <w:bookmarkEnd w:id="19"/>
       <w:bookmarkEnd w:id="20"/>
-      <w:bookmarkEnd w:id="21"/>
     </w:p>
     <w:p>
       <w:pPr>
@@ -5298,18 +5297,19 @@
           <w:ilvl w:val="2"/>
           <w:numId w:val="1"/>
         </w:numPr>
-        <w:rPr>
-          <w:lang w:val="fr-LU"/>
-        </w:rPr>
-      </w:pPr>
-      <w:bookmarkStart w:id="22" w:name="_Toc511640790"/>
+        <w:ind w:left="709"/>
+        <w:rPr>
+          <w:lang w:val="fr-LU"/>
+        </w:rPr>
+      </w:pPr>
+      <w:bookmarkStart w:id="21" w:name="_Toc14867414"/>
       <w:r>
         <w:rPr>
           <w:lang w:val="fr-LU"/>
         </w:rPr>
         <w:t>Échelle des menaces</w:t>
       </w:r>
-      <w:bookmarkEnd w:id="22"/>
+      <w:bookmarkEnd w:id="21"/>
     </w:p>
     <w:p>
       <w:pPr>
@@ -5354,18 +5354,19 @@
           <w:ilvl w:val="2"/>
           <w:numId w:val="1"/>
         </w:numPr>
-        <w:rPr>
-          <w:lang w:val="fr-LU"/>
-        </w:rPr>
-      </w:pPr>
-      <w:bookmarkStart w:id="23" w:name="_Toc511640791"/>
+        <w:ind w:left="709"/>
+        <w:rPr>
+          <w:lang w:val="fr-LU"/>
+        </w:rPr>
+      </w:pPr>
+      <w:bookmarkStart w:id="22" w:name="_Toc14867415"/>
       <w:r>
         <w:rPr>
           <w:lang w:val="fr-LU"/>
         </w:rPr>
         <w:t>Échelle des vulnérabilités</w:t>
       </w:r>
-      <w:bookmarkEnd w:id="23"/>
+      <w:bookmarkEnd w:id="22"/>
     </w:p>
     <w:p>
       <w:pPr>
@@ -5431,11 +5432,12 @@
           <w:ilvl w:val="2"/>
           <w:numId w:val="1"/>
         </w:numPr>
-        <w:rPr>
-          <w:lang w:val="fr-LU"/>
-        </w:rPr>
-      </w:pPr>
-      <w:bookmarkStart w:id="24" w:name="_Toc511640792"/>
+        <w:ind w:left="709"/>
+        <w:rPr>
+          <w:lang w:val="fr-LU"/>
+        </w:rPr>
+      </w:pPr>
+      <w:bookmarkStart w:id="23" w:name="_Toc14867416"/>
       <w:r>
         <w:rPr>
           <w:lang w:val="fr-LU"/>
@@ -5443,7 +5445,7 @@
         <w:lastRenderedPageBreak/>
         <w:t>Table des risques et seuils d’acceptation des risques</w:t>
       </w:r>
-      <w:bookmarkEnd w:id="24"/>
+      <w:bookmarkEnd w:id="23"/>
     </w:p>
     <w:p>
       <w:pPr>
@@ -5704,7 +5706,7 @@
           <w:lang w:val="fr-LU"/>
         </w:rPr>
       </w:pPr>
-      <w:bookmarkStart w:id="25" w:name="_Toc511640793"/>
+      <w:bookmarkStart w:id="24" w:name="_Toc14867417"/>
       <w:r>
         <w:rPr>
           <w:lang w:val="fr-LU"/>
@@ -5724,7 +5726,7 @@
         </w:rPr>
         <w:t>des tendances et des menaces</w:t>
       </w:r>
-      <w:bookmarkEnd w:id="25"/>
+      <w:bookmarkEnd w:id="24"/>
     </w:p>
     <w:p>
       <w:pPr>
@@ -5792,7 +5794,7 @@
           <w:lang w:val="fr-LU"/>
         </w:rPr>
       </w:pPr>
-      <w:bookmarkStart w:id="26" w:name="_Toc511640794"/>
+      <w:bookmarkStart w:id="25" w:name="_Toc14867418"/>
       <w:r>
         <w:rPr>
           <w:lang w:val="fr-LU"/>
@@ -5809,7 +5811,7 @@
         </w:rPr>
         <w:t>du contexte</w:t>
       </w:r>
-      <w:bookmarkEnd w:id="26"/>
+      <w:bookmarkEnd w:id="25"/>
     </w:p>
     <w:p>
       <w:pPr>
@@ -5822,14 +5824,14 @@
           <w:lang w:val="fr-LU"/>
         </w:rPr>
       </w:pPr>
-      <w:bookmarkStart w:id="27" w:name="_Toc511640795"/>
+      <w:bookmarkStart w:id="26" w:name="_Toc14867419"/>
       <w:r>
         <w:rPr>
           <w:lang w:val="fr-LU"/>
         </w:rPr>
         <w:t>Identification des actifs</w:t>
       </w:r>
-      <w:bookmarkEnd w:id="27"/>
+      <w:bookmarkEnd w:id="26"/>
       <w:r>
         <w:rPr>
           <w:lang w:val="fr-LU"/>
@@ -5861,7 +5863,7 @@
           <w:lang w:val="fr-BE"/>
         </w:rPr>
       </w:pPr>
-      <w:bookmarkStart w:id="28" w:name="_Toc511640796"/>
+      <w:bookmarkStart w:id="27" w:name="_Toc14867420"/>
       <w:r>
         <w:rPr>
           <w:lang w:val="fr-LU"/>
@@ -5874,7 +5876,7 @@
         </w:rPr>
         <w:t>des vulnérabilités</w:t>
       </w:r>
-      <w:bookmarkEnd w:id="28"/>
+      <w:bookmarkEnd w:id="27"/>
       <w:r>
         <w:rPr>
           <w:lang w:val="fr-LU"/>
@@ -5937,7 +5939,7 @@
           <w:lang w:val="fr-LU"/>
         </w:rPr>
       </w:pPr>
-      <w:bookmarkStart w:id="29" w:name="_Toc511640797"/>
+      <w:bookmarkStart w:id="28" w:name="_Toc14867421"/>
       <w:r>
         <w:rPr>
           <w:lang w:val="fr-LU"/>
@@ -5950,7 +5952,7 @@
         </w:rPr>
         <w:t>conséquences</w:t>
       </w:r>
-      <w:bookmarkEnd w:id="29"/>
+      <w:bookmarkEnd w:id="28"/>
     </w:p>
     <w:p>
       <w:pPr>
@@ -6043,7 +6045,7 @@
           <w:lang w:val="fr-LU"/>
         </w:rPr>
       </w:pPr>
-      <w:bookmarkStart w:id="30" w:name="_Toc511640798"/>
+      <w:bookmarkStart w:id="29" w:name="_Toc14867422"/>
       <w:r>
         <w:rPr>
           <w:lang w:val="fr-LU"/>
@@ -6051,7 +6053,7 @@
         <w:lastRenderedPageBreak/>
         <w:t>Évaluation et traitement des risques</w:t>
       </w:r>
-      <w:bookmarkEnd w:id="30"/>
+      <w:bookmarkEnd w:id="29"/>
     </w:p>
     <w:p>
       <w:pPr>
@@ -6087,25 +6089,25 @@
           <w:numId w:val="8"/>
         </w:numPr>
         <w:snapToGrid w:val="0"/>
-        <w:ind w:left="718"/>
-        <w:rPr>
-          <w:lang w:val="fr-LU"/>
-        </w:rPr>
-      </w:pPr>
-      <w:bookmarkStart w:id="31" w:name="_Toc360469787"/>
-      <w:bookmarkStart w:id="32" w:name="_Ref415751951"/>
-      <w:bookmarkStart w:id="33" w:name="_Ref415751961"/>
-      <w:bookmarkStart w:id="34" w:name="_Toc511640799"/>
+        <w:ind w:left="567"/>
+        <w:rPr>
+          <w:lang w:val="fr-LU"/>
+        </w:rPr>
+      </w:pPr>
+      <w:bookmarkStart w:id="30" w:name="_Toc360469787"/>
+      <w:bookmarkStart w:id="31" w:name="_Ref415751951"/>
+      <w:bookmarkStart w:id="32" w:name="_Ref415751961"/>
+      <w:bookmarkStart w:id="33" w:name="_Toc14867423"/>
       <w:r>
         <w:rPr>
           <w:lang w:val="fr-LU"/>
         </w:rPr>
         <w:t>Résumé de l’évaluation des risques</w:t>
       </w:r>
+      <w:bookmarkEnd w:id="30"/>
       <w:bookmarkEnd w:id="31"/>
       <w:bookmarkEnd w:id="32"/>
       <w:bookmarkEnd w:id="33"/>
-      <w:bookmarkEnd w:id="34"/>
     </w:p>
     <w:p>
       <w:pPr>
@@ -6193,7 +6195,7 @@
           <w:docGrid w:linePitch="360"/>
         </w:sectPr>
       </w:pPr>
-      <w:bookmarkStart w:id="35" w:name="_Toc360469788"/>
+      <w:bookmarkStart w:id="34" w:name="_Toc360469788"/>
     </w:p>
     <w:p>
       <w:pPr>
@@ -6203,12 +6205,14 @@
           <w:numId w:val="8"/>
         </w:numPr>
         <w:snapToGrid w:val="0"/>
-        <w:ind w:left="718"/>
-        <w:rPr>
-          <w:lang w:val="fr-LU"/>
-        </w:rPr>
-      </w:pPr>
-      <w:bookmarkStart w:id="36" w:name="_Toc511640800"/>
+        <w:ind w:left="567"/>
+        <w:rPr>
+          <w:lang w:val="fr-LU"/>
+        </w:rPr>
+      </w:pPr>
+      <w:bookmarkStart w:id="35" w:name="_Toc14867424"/>
+      <w:bookmarkStart w:id="36" w:name="_GoBack"/>
+      <w:bookmarkEnd w:id="36"/>
       <w:r>
         <w:rPr>
           <w:lang w:val="fr-LU"/>
@@ -6216,123 +6220,8 @@
         <w:lastRenderedPageBreak/>
         <w:t>Traitement des risques</w:t>
       </w:r>
+      <w:bookmarkEnd w:id="34"/>
       <w:bookmarkEnd w:id="35"/>
-      <w:bookmarkEnd w:id="36"/>
-    </w:p>
-    <w:p>
-      <w:pPr>
-        <w:rPr>
-          <w:lang w:val="fr-LU"/>
-        </w:rPr>
-      </w:pPr>
-      <w:r>
-        <w:rPr>
-          <w:lang w:val="fr-LU"/>
-        </w:rPr>
-        <w:t>Le tableau suivant contient les recommandations principales issues de l’analyse des risques et du plan de traitement des risques. L’évaluation ainsi que la formulation des recommandations respectent l’échelle suivante :</w:t>
-      </w:r>
-    </w:p>
-    <w:p>
-      <w:pPr>
-        <w:ind w:left="1440" w:hanging="720"/>
-        <w:rPr>
-          <w:lang w:val="fr-BE"/>
-        </w:rPr>
-      </w:pPr>
-      <w:r>
-        <w:rPr>
-          <w:color w:val="FF0000"/>
-          <w:lang w:val="fr-LU"/>
-        </w:rPr>
-        <w:t>●●●</w:t>
-      </w:r>
-      <w:r>
-        <w:rPr>
-          <w:color w:val="FF0000"/>
-          <w:lang w:val="fr-LU"/>
-        </w:rPr>
-        <w:tab/>
-      </w:r>
-      <w:r>
-        <w:rPr>
-          <w:lang w:val="fr-LU"/>
-        </w:rPr>
-        <w:t>: R</w:t>
-      </w:r>
-      <w:r>
-        <w:rPr>
-          <w:lang w:val="fr-LU"/>
-        </w:rPr>
-        <w:t xml:space="preserve">ecommandation </w:t>
-      </w:r>
-      <w:r>
-        <w:rPr>
-          <w:lang w:val="fr-BE"/>
-        </w:rPr>
-        <w:t>prioritaire</w:t>
-      </w:r>
-      <w:r>
-        <w:rPr>
-          <w:lang w:val="fr-BE"/>
-        </w:rPr>
-        <w:t>.</w:t>
-      </w:r>
-    </w:p>
-    <w:p>
-      <w:pPr>
-        <w:ind w:left="1440" w:hanging="720"/>
-        <w:rPr>
-          <w:lang w:val="fr-LU"/>
-        </w:rPr>
-      </w:pPr>
-      <w:r>
-        <w:rPr>
-          <w:color w:val="FF0000"/>
-          <w:lang w:val="fr-LU"/>
-        </w:rPr>
-        <w:t>●●</w:t>
-      </w:r>
-      <w:r>
-        <w:rPr>
-          <w:color w:val="FF0000"/>
-          <w:lang w:val="fr-LU"/>
-        </w:rPr>
-        <w:tab/>
-      </w:r>
-      <w:r>
-        <w:rPr>
-          <w:lang w:val="fr-LU"/>
-        </w:rPr>
-        <w:t>: Recommandation</w:t>
-      </w:r>
-      <w:r>
-        <w:rPr>
-          <w:lang w:val="fr-LU"/>
-        </w:rPr>
-        <w:t xml:space="preserve"> qui requiert une action dédiée pour remédier à une vulnérabilité ou à une bonne pratique qui fait défaut.</w:t>
-      </w:r>
-    </w:p>
-    <w:p>
-      <w:pPr>
-        <w:ind w:left="1440" w:hanging="720"/>
-        <w:rPr>
-          <w:lang w:val="fr-LU"/>
-        </w:rPr>
-      </w:pPr>
-      <w:r>
-        <w:rPr>
-          <w:color w:val="FF0000"/>
-          <w:lang w:val="fr-LU"/>
-        </w:rPr>
-        <w:t>●</w:t>
-      </w:r>
-      <w:r>
-        <w:rPr>
-          <w:lang w:val="fr-LU"/>
-        </w:rPr>
-        <w:tab/>
-        <w:t>: Indication utile pour la sécurité, conseil.</w:t>
-      </w:r>
     </w:p>
     <w:p>
       <w:pPr>
@@ -6341,57 +6230,31 @@
           <w:ilvl w:val="2"/>
           <w:numId w:val="8"/>
         </w:numPr>
-        <w:rPr>
-          <w:lang w:val="fr-LU"/>
-        </w:rPr>
-      </w:pPr>
-      <w:bookmarkStart w:id="37" w:name="_Toc511640801"/>
-      <w:r>
-        <w:rPr>
-          <w:lang w:val="fr-LU"/>
-        </w:rPr>
-        <w:t>R</w:t>
-      </w:r>
-      <w:r>
-        <w:rPr>
-          <w:lang w:val="fr-LU"/>
-        </w:rPr>
-        <w:t>isques</w:t>
-      </w:r>
-      <w:r>
-        <w:rPr>
-          <w:lang w:val="fr-LU"/>
-        </w:rPr>
-        <w:t xml:space="preserve"> de l’information</w:t>
+        <w:ind w:left="709"/>
+        <w:rPr>
+          <w:lang w:val="fr-LU"/>
+        </w:rPr>
+      </w:pPr>
+      <w:bookmarkStart w:id="37" w:name="_Toc14867425"/>
+      <w:r>
+        <w:rPr>
+          <w:lang w:val="fr-LU"/>
+        </w:rPr>
+        <w:t>Type de traitement</w:t>
       </w:r>
       <w:bookmarkEnd w:id="37"/>
     </w:p>
     <w:p>
       <w:pPr>
-        <w:spacing w:before="240" w:after="200" w:line="276" w:lineRule="auto"/>
-        <w:ind w:right="0"/>
-        <w:jc w:val="left"/>
-        <w:rPr>
-          <w:lang w:val="fr-LU"/>
-        </w:rPr>
-      </w:pPr>
-      <w:r>
-        <w:rPr>
-          <w:lang w:val="fr-LU"/>
-        </w:rPr>
-        <w:t>${RISKS_RECO</w:t>
-      </w:r>
-      <w:r>
-        <w:rPr>
-          <w:lang w:val="fr-LU"/>
-        </w:rPr>
-        <w:t>_FULL</w:t>
-      </w:r>
-      <w:r>
-        <w:rPr>
-          <w:lang w:val="fr-LU"/>
-        </w:rPr>
-        <w:t xml:space="preserve">} </w:t>
+        <w:rPr>
+          <w:lang w:val="fr-LU"/>
+        </w:rPr>
+      </w:pPr>
+      <w:r>
+        <w:rPr>
+          <w:lang w:val="fr-LU"/>
+        </w:rPr>
+        <w:t xml:space="preserve">${RISKS_KIND_OF_TREATMENT} </w:t>
       </w:r>
     </w:p>
     <w:p>
@@ -6401,30 +6264,190 @@
           <w:ilvl w:val="2"/>
           <w:numId w:val="8"/>
         </w:numPr>
-        <w:rPr>
-          <w:lang w:val="fr-LU"/>
-        </w:rPr>
-      </w:pPr>
-      <w:bookmarkStart w:id="38" w:name="_Toc511640802"/>
-      <w:r>
-        <w:rPr>
-          <w:lang w:val="fr-LU"/>
-        </w:rPr>
+        <w:ind w:left="709"/>
+        <w:rPr>
+          <w:lang w:val="fr-LU"/>
+        </w:rPr>
+      </w:pPr>
+      <w:bookmarkStart w:id="38" w:name="_Toc14867426"/>
+      <w:r>
+        <w:rPr>
+          <w:lang w:val="fr-LU"/>
+        </w:rPr>
+        <w:t>Plan de traitement</w:t>
+      </w:r>
+      <w:bookmarkEnd w:id="38"/>
+    </w:p>
+    <w:p>
+      <w:pPr>
+        <w:rPr>
+          <w:lang w:val="fr-LU"/>
+        </w:rPr>
+      </w:pPr>
+      <w:r>
+        <w:rPr>
+          <w:lang w:val="fr-LU"/>
+        </w:rPr>
+        <w:t>Le tableau suivant contient les recommandations principales issues de l’analyse des risques et du plan de traitement des risques. L’évaluation ainsi que la formulation des recommandations respectent l’échelle suivante :</w:t>
+      </w:r>
+    </w:p>
+    <w:p>
+      <w:pPr>
+        <w:ind w:left="1440" w:hanging="720"/>
+        <w:rPr>
+          <w:lang w:val="fr-BE"/>
+        </w:rPr>
+      </w:pPr>
+      <w:r>
+        <w:rPr>
+          <w:color w:val="FF0000"/>
+          <w:lang w:val="fr-LU"/>
+        </w:rPr>
+        <w:t>●●●</w:t>
+      </w:r>
+      <w:r>
+        <w:rPr>
+          <w:color w:val="FF0000"/>
+          <w:lang w:val="fr-LU"/>
+        </w:rPr>
+        <w:tab/>
+      </w:r>
+      <w:r>
+        <w:rPr>
+          <w:lang w:val="fr-LU"/>
+        </w:rPr>
+        <w:t>: R</w:t>
+      </w:r>
+      <w:r>
+        <w:rPr>
+          <w:lang w:val="fr-LU"/>
+        </w:rPr>
+        <w:t xml:space="preserve">ecommandation </w:t>
+      </w:r>
+      <w:r>
+        <w:rPr>
+          <w:lang w:val="fr-BE"/>
+        </w:rPr>
+        <w:t>prioritaire</w:t>
+      </w:r>
+      <w:r>
+        <w:rPr>
+          <w:lang w:val="fr-BE"/>
+        </w:rPr>
+        <w:t>.</w:t>
+      </w:r>
+    </w:p>
+    <w:p>
+      <w:pPr>
+        <w:ind w:left="1440" w:hanging="720"/>
+        <w:rPr>
+          <w:lang w:val="fr-LU"/>
+        </w:rPr>
+      </w:pPr>
+      <w:r>
+        <w:rPr>
+          <w:color w:val="FF0000"/>
+          <w:lang w:val="fr-LU"/>
+        </w:rPr>
+        <w:t>●●</w:t>
+      </w:r>
+      <w:r>
+        <w:rPr>
+          <w:color w:val="FF0000"/>
+          <w:lang w:val="fr-LU"/>
+        </w:rPr>
+        <w:tab/>
+      </w:r>
+      <w:r>
+        <w:rPr>
+          <w:lang w:val="fr-LU"/>
+        </w:rPr>
+        <w:t>: Recommandation</w:t>
+      </w:r>
+      <w:r>
+        <w:rPr>
+          <w:lang w:val="fr-LU"/>
+        </w:rPr>
+        <w:t xml:space="preserve"> qui requiert une action dédiée pour remédier à une vulnérabilité ou à une bonne pratique qui fait défaut.</w:t>
+      </w:r>
+    </w:p>
+    <w:p>
+      <w:pPr>
+        <w:ind w:left="1440" w:hanging="720"/>
+        <w:rPr>
+          <w:lang w:val="fr-LU"/>
+        </w:rPr>
+      </w:pPr>
+      <w:r>
+        <w:rPr>
+          <w:color w:val="FF0000"/>
+          <w:lang w:val="fr-LU"/>
+        </w:rPr>
+        <w:t>●</w:t>
+      </w:r>
+      <w:r>
+        <w:rPr>
+          <w:lang w:val="fr-LU"/>
+        </w:rPr>
+        <w:tab/>
+        <w:t>: Indication utile pour la sécurité, conseil.</w:t>
+      </w:r>
+    </w:p>
+    <w:p>
+      <w:pPr>
+        <w:pStyle w:val="Heading40"/>
+      </w:pPr>
+      <w:r>
         <w:t>R</w:t>
       </w:r>
       <w:r>
-        <w:rPr>
-          <w:lang w:val="fr-LU"/>
-        </w:rPr>
         <w:t>isques</w:t>
       </w:r>
       <w:r>
-        <w:rPr>
-          <w:lang w:val="fr-LU"/>
-        </w:rPr>
+        <w:t xml:space="preserve"> de l’information</w:t>
+      </w:r>
+    </w:p>
+    <w:p>
+      <w:pPr>
+        <w:spacing w:before="240" w:after="200" w:line="276" w:lineRule="auto"/>
+        <w:ind w:right="0"/>
+        <w:jc w:val="left"/>
+        <w:rPr>
+          <w:lang w:val="fr-LU"/>
+        </w:rPr>
+      </w:pPr>
+      <w:r>
+        <w:rPr>
+          <w:lang w:val="fr-LU"/>
+        </w:rPr>
+        <w:t>${RISKS_RECO</w:t>
+      </w:r>
+      <w:r>
+        <w:rPr>
+          <w:lang w:val="fr-LU"/>
+        </w:rPr>
+        <w:t>_FULL</w:t>
+      </w:r>
+      <w:r>
+        <w:rPr>
+          <w:lang w:val="fr-LU"/>
+        </w:rPr>
+        <w:t xml:space="preserve">} </w:t>
+      </w:r>
+    </w:p>
+    <w:p>
+      <w:pPr>
+        <w:pStyle w:val="Heading40"/>
+      </w:pPr>
+      <w:r>
+        <w:t>R</w:t>
+      </w:r>
+      <w:r>
+        <w:t>isques</w:t>
+      </w:r>
+      <w:r>
         <w:t xml:space="preserve"> opérationnels</w:t>
       </w:r>
-      <w:bookmarkEnd w:id="38"/>
     </w:p>
     <w:p>
       <w:pPr>
@@ -6482,7 +6505,7 @@
           <w:lang w:val="fr-LU"/>
         </w:rPr>
       </w:pPr>
-      <w:bookmarkStart w:id="39" w:name="_Toc511640803"/>
+      <w:bookmarkStart w:id="39" w:name="_Toc14867427"/>
       <w:r>
         <w:rPr>
           <w:lang w:val="fr-LU"/>
@@ -6601,7 +6624,7 @@
           <w:lang w:val="fr-LU"/>
         </w:rPr>
       </w:pPr>
-      <w:bookmarkStart w:id="40" w:name="_Toc511640804"/>
+      <w:bookmarkStart w:id="40" w:name="_Toc14867428"/>
       <w:r>
         <w:rPr>
           <w:lang w:val="fr-LU"/>
@@ -6661,7 +6684,7 @@
           <w:lang w:val="fr-LU"/>
         </w:rPr>
       </w:pPr>
-      <w:bookmarkStart w:id="41" w:name="_Toc511640805"/>
+      <w:bookmarkStart w:id="41" w:name="_Toc14867429"/>
       <w:r>
         <w:rPr>
           <w:lang w:val="fr-LU"/>
@@ -6739,7 +6762,7 @@
           <w:lang w:val="fr-LU"/>
         </w:rPr>
       </w:pPr>
-      <w:bookmarkStart w:id="42" w:name="_Toc511640806"/>
+      <w:bookmarkStart w:id="42" w:name="_Toc14867430"/>
       <w:r>
         <w:rPr>
           <w:lang w:val="fr-LU"/>
@@ -6769,7 +6792,7 @@
           <w:lang w:val="fr-LU"/>
         </w:rPr>
       </w:pPr>
-      <w:bookmarkStart w:id="43" w:name="_Toc511640807"/>
+      <w:bookmarkStart w:id="43" w:name="_Toc14867431"/>
       <w:r>
         <w:rPr>
           <w:lang w:val="fr-LU"/>
@@ -6817,7 +6840,7 @@
           <w:lang w:val="fr-LU"/>
         </w:rPr>
       </w:pPr>
-      <w:bookmarkStart w:id="44" w:name="_Toc511640808"/>
+      <w:bookmarkStart w:id="44" w:name="_Toc14867432"/>
       <w:r>
         <w:rPr>
           <w:lang w:val="fr-LU"/>
@@ -7094,7 +7117,7 @@
         <w:noProof/>
         <w:color w:val="auto"/>
       </w:rPr>
-      <w:t>2</w:t>
+      <w:t>11</w:t>
     </w:r>
     <w:r>
       <w:rPr>
@@ -14735,7 +14758,7 @@
 </file>
 
 <file path=customXml/itemProps1.xml><?xml version="1.0" encoding="utf-8"?>
-<ds:datastoreItem xmlns:ds="http://schemas.openxmlformats.org/officeDocument/2006/customXml" ds:itemID="{28B10E3D-3636-4664-897A-169F8E42D868}">
+<ds:datastoreItem xmlns:ds="http://schemas.openxmlformats.org/officeDocument/2006/customXml" ds:itemID="{7FC56A7D-8DB2-4B1F-B266-835AC4EBC2F9}">
   <ds:schemaRefs>
     <ds:schemaRef ds:uri="http://schemas.openxmlformats.org/officeDocument/2006/bibliography"/>
   </ds:schemaRefs>
@@ -14743,7 +14766,7 @@
 </file>
 
 <file path=customXml/itemProps2.xml><?xml version="1.0" encoding="utf-8"?>
-<ds:datastoreItem xmlns:ds="http://schemas.openxmlformats.org/officeDocument/2006/customXml" ds:itemID="{64DFE5A1-5831-4246-BFF7-B64AE5C96F93}">
+<ds:datastoreItem xmlns:ds="http://schemas.openxmlformats.org/officeDocument/2006/customXml" ds:itemID="{EE184BE7-5085-41C6-809C-93347E5D8924}">
   <ds:schemaRefs>
     <ds:schemaRef ds:uri="http://schemas.openxmlformats.org/officeDocument/2006/bibliography"/>
   </ds:schemaRefs>

</xml_diff>